<commit_message>
Updated RPS March with stage from Aaron Banks
</commit_message>
<xml_diff>
--- a/Stages/USPSA/Matches/RPS 03_26/Stage 6.docx
+++ b/Stages/USPSA/Matches/RPS 03_26/Stage 6.docx
@@ -91,7 +91,7 @@
         <w:t xml:space="preserve"> </w:t>
       </w:r>
       <w:r>
-        <w:t>Ike Starnes</w:t>
+        <w:t>Aaron Banks</w:t>
       </w:r>
     </w:p>
     <w:tbl>
@@ -184,10 +184,7 @@
               <w:t xml:space="preserve"> </w:t>
             </w:r>
             <w:r>
-              <w:t>1</w:t>
-            </w:r>
-            <w:r>
-              <w:t>2</w:t>
+              <w:t>9</w:t>
             </w:r>
             <w:proofErr w:type="gramEnd"/>
             <w:r>
@@ -197,21 +194,13 @@
               <w:t>cardboard targets</w:t>
             </w:r>
             <w:r>
-              <w:t xml:space="preserve">, 4 steel targets, </w:t>
+              <w:t xml:space="preserve">, </w:t>
             </w:r>
             <w:r>
-              <w:t>3</w:t>
+              <w:t>6</w:t>
             </w:r>
             <w:r>
-              <w:t xml:space="preserve"> </w:t>
-            </w:r>
-            <w:proofErr w:type="gramStart"/>
-            <w:r>
-              <w:t>steel NS</w:t>
-            </w:r>
-            <w:proofErr w:type="gramEnd"/>
-            <w:r>
-              <w:t xml:space="preserve"> targets</w:t>
+              <w:t xml:space="preserve"> steel targets</w:t>
             </w:r>
           </w:p>
           <w:p>
@@ -243,37 +232,26 @@
               <w:tab/>
             </w:r>
             <w:r>
-              <w:t>2</w:t>
+              <w:rPr>
+                <w:b/>
+              </w:rPr>
+              <w:t>3</w:t>
             </w:r>
             <w:proofErr w:type="gramEnd"/>
             <w:r>
-              <w:t xml:space="preserve"> Best hits per carboard will be scored.</w:t>
+              <w:t xml:space="preserve"> Best hits per </w:t>
+            </w:r>
+            <w:proofErr w:type="gramStart"/>
+            <w:r>
+              <w:t>carboard</w:t>
+            </w:r>
+            <w:proofErr w:type="gramEnd"/>
+            <w:r>
+              <w:t xml:space="preserve"> will be scored.</w:t>
             </w:r>
           </w:p>
         </w:tc>
       </w:tr>
-      <w:tr>
-        <w:tc>
-          <w:tcPr>
-            <w:tcW w:w="9949" w:type="dxa"/>
-            <w:tcBorders>
-              <w:left w:val="double" w:sz="6" w:space="0" w:color="auto"/>
-            </w:tcBorders>
-          </w:tcPr>
-          <w:p>
-            <w:pPr>
-              <w:tabs>
-                <w:tab w:val="right" w:pos="1512"/>
-                <w:tab w:val="left" w:pos="1692"/>
-              </w:tabs>
-              <w:rPr>
-                <w:b/>
-                <w:bCs/>
-              </w:rPr>
-            </w:pPr>
-          </w:p>
-        </w:tc>
-      </w:tr>
     </w:tbl>
     <w:p>
       <w:r>
@@ -281,10 +259,10 @@
           <w:noProof/>
         </w:rPr>
         <w:drawing>
-          <wp:inline distT="0" distB="0" distL="0" distR="0" wp14:anchorId="78C00D5A" wp14:editId="2ACD4151">
-            <wp:extent cx="6400800" cy="3543935"/>
+          <wp:inline distT="0" distB="0" distL="0" distR="0" wp14:anchorId="005CFA49" wp14:editId="24A1223F">
+            <wp:extent cx="6400800" cy="3600450"/>
             <wp:effectExtent l="0" t="0" r="0" b="0"/>
-            <wp:docPr id="314025555" name="Picture 1"/>
+            <wp:docPr id="1583389768" name="Picture 4"/>
             <wp:cNvGraphicFramePr>
               <a:graphicFrameLocks xmlns:a="http://schemas.openxmlformats.org/drawingml/2006/main" noChangeAspect="1"/>
             </wp:cNvGraphicFramePr>
@@ -292,23 +270,36 @@
               <a:graphicData uri="http://schemas.openxmlformats.org/drawingml/2006/picture">
                 <pic:pic xmlns:pic="http://schemas.openxmlformats.org/drawingml/2006/picture">
                   <pic:nvPicPr>
-                    <pic:cNvPr id="314025555" name=""/>
-                    <pic:cNvPicPr/>
+                    <pic:cNvPr id="0" name="Picture 13"/>
+                    <pic:cNvPicPr>
+                      <a:picLocks noChangeAspect="1" noChangeArrowheads="1"/>
+                    </pic:cNvPicPr>
                   </pic:nvPicPr>
                   <pic:blipFill>
-                    <a:blip r:embed="rId8"/>
+                    <a:blip r:embed="rId8" cstate="print">
+                      <a:extLst>
+                        <a:ext uri="{28A0092B-C50C-407E-A947-70E740481C1C}">
+                          <a14:useLocalDpi xmlns:a14="http://schemas.microsoft.com/office/drawing/2010/main" val="0"/>
+                        </a:ext>
+                      </a:extLst>
+                    </a:blip>
+                    <a:srcRect/>
                     <a:stretch>
                       <a:fillRect/>
                     </a:stretch>
                   </pic:blipFill>
-                  <pic:spPr>
+                  <pic:spPr bwMode="auto">
                     <a:xfrm>
                       <a:off x="0" y="0"/>
-                      <a:ext cx="6400800" cy="3543935"/>
+                      <a:ext cx="6400800" cy="3600450"/>
                     </a:xfrm>
                     <a:prstGeom prst="rect">
                       <a:avLst/>
                     </a:prstGeom>
+                    <a:noFill/>
+                    <a:ln>
+                      <a:noFill/>
+                    </a:ln>
                   </pic:spPr>
                 </pic:pic>
               </a:graphicData>
@@ -319,6 +310,8 @@
     </w:p>
     <w:p/>
     <w:p/>
+    <w:p/>
+    <w:p/>
     <w:p>
       <w:pPr>
         <w:jc w:val="center"/>
@@ -434,7 +427,7 @@
         <w:t xml:space="preserve">is a </w:t>
       </w:r>
       <w:r>
-        <w:t>28</w:t>
+        <w:t>33</w:t>
       </w:r>
       <w:r>
         <w:t xml:space="preserve"> round</w:t>
@@ -444,13 +437,7 @@
       </w:r>
       <w:proofErr w:type="gramStart"/>
       <w:r>
-        <w:t>1</w:t>
-      </w:r>
-      <w:r>
-        <w:t>4</w:t>
-      </w:r>
-      <w:r>
-        <w:t>0</w:t>
+        <w:t>165</w:t>
       </w:r>
       <w:r>
         <w:t xml:space="preserve"> point</w:t>
@@ -466,10 +453,7 @@
         <w:t xml:space="preserve">Course. There are </w:t>
       </w:r>
       <w:r>
-        <w:t>1</w:t>
-      </w:r>
-      <w:r>
-        <w:t>2</w:t>
+        <w:t>9</w:t>
       </w:r>
       <w:r>
         <w:t xml:space="preserve"> </w:t>
@@ -487,7 +471,29 @@
         <w:t xml:space="preserve"> targets</w:t>
       </w:r>
       <w:r>
-        <w:t>, 4 steel targets and 3 NS steel targets.</w:t>
+        <w:t xml:space="preserve"> and</w:t>
+      </w:r>
+      <w:r>
+        <w:t xml:space="preserve"> </w:t>
+      </w:r>
+      <w:r>
+        <w:t>6</w:t>
+      </w:r>
+      <w:r>
+        <w:t xml:space="preserve"> steel targets.</w:t>
+      </w:r>
+    </w:p>
+    <w:p>
+      <w:pPr>
+        <w:spacing w:before="40" w:line="259" w:lineRule="auto"/>
+      </w:pPr>
+    </w:p>
+    <w:p>
+      <w:pPr>
+        <w:spacing w:before="40" w:line="259" w:lineRule="auto"/>
+      </w:pPr>
+      <w:r>
+        <w:t>The best 3 hits per paper will be scored.</w:t>
       </w:r>
     </w:p>
     <w:p>
@@ -711,7 +717,10 @@
         <w:spacing w:before="40" w:line="259" w:lineRule="auto"/>
       </w:pPr>
       <w:r>
-        <w:t>14</w:t>
+        <w:t>1</w:t>
+      </w:r>
+      <w:r>
+        <w:t>2</w:t>
       </w:r>
       <w:r>
         <w:t xml:space="preserve"> Single Wall Stands</w:t>
@@ -722,10 +731,10 @@
         <w:spacing w:before="40" w:line="259" w:lineRule="auto"/>
       </w:pPr>
       <w:r>
-        <w:t>3</w:t>
-      </w:r>
-      <w:r>
-        <w:t xml:space="preserve"> Double Wall Stand</w:t>
+        <w:t xml:space="preserve">2 </w:t>
+      </w:r>
+      <w:r>
+        <w:t>Double Wall Stand</w:t>
       </w:r>
       <w:r>
         <w:t>s</w:t>
@@ -736,44 +745,38 @@
         <w:spacing w:before="40" w:line="259" w:lineRule="auto"/>
       </w:pPr>
       <w:r>
+        <w:t>6</w:t>
+      </w:r>
+      <w:r>
+        <w:t xml:space="preserve"> </w:t>
+      </w:r>
+      <w:r>
+        <w:t>Full</w:t>
+      </w:r>
+      <w:r>
+        <w:t xml:space="preserve"> Walls</w:t>
+      </w:r>
+    </w:p>
+    <w:p>
+      <w:pPr>
+        <w:spacing w:before="40" w:line="259" w:lineRule="auto"/>
+      </w:pPr>
+      <w:r>
+        <w:t>2 Port Walls</w:t>
+      </w:r>
+    </w:p>
+    <w:p>
+      <w:pPr>
+        <w:spacing w:before="40" w:line="259" w:lineRule="auto"/>
+      </w:pPr>
+      <w:r>
         <w:t>9</w:t>
       </w:r>
       <w:r>
-        <w:t xml:space="preserve"> </w:t>
-      </w:r>
-      <w:r>
-        <w:t>Full</w:t>
-      </w:r>
-      <w:r>
-        <w:t xml:space="preserve"> Walls</w:t>
-      </w:r>
-    </w:p>
-    <w:p>
-      <w:pPr>
-        <w:spacing w:before="40" w:line="259" w:lineRule="auto"/>
-      </w:pPr>
-      <w:r>
-        <w:t>1 Slant Port Wall</w:t>
-      </w:r>
-    </w:p>
-    <w:p>
-      <w:pPr>
-        <w:spacing w:before="40" w:line="259" w:lineRule="auto"/>
-      </w:pPr>
-      <w:r>
-        <w:t>1</w:t>
-      </w:r>
-      <w:r>
-        <w:t>0</w:t>
-      </w:r>
-      <w:r>
         <w:t xml:space="preserve"> Target stands / </w:t>
       </w:r>
       <w:r>
-        <w:t>2</w:t>
-      </w:r>
-      <w:r>
-        <w:t>0</w:t>
+        <w:t>18</w:t>
       </w:r>
       <w:r>
         <w:t xml:space="preserve"> target sticks</w:t>
@@ -784,15 +787,23 @@
         <w:spacing w:before="40" w:line="259" w:lineRule="auto"/>
       </w:pPr>
       <w:r>
-        <w:t xml:space="preserve">2 </w:t>
-      </w:r>
-      <w:proofErr w:type="gramStart"/>
-      <w:r>
-        <w:t>45 degree</w:t>
-      </w:r>
-      <w:proofErr w:type="gramEnd"/>
-      <w:r>
-        <w:t xml:space="preserve"> target stands / 4 target sticks</w:t>
+        <w:t>2 Aaron Banks Bobbers + activation cables</w:t>
+      </w:r>
+    </w:p>
+    <w:p>
+      <w:pPr>
+        <w:spacing w:before="40" w:line="259" w:lineRule="auto"/>
+      </w:pPr>
+      <w:r>
+        <w:t>4 Poppers + bases</w:t>
+      </w:r>
+    </w:p>
+    <w:p>
+      <w:pPr>
+        <w:spacing w:before="40" w:line="259" w:lineRule="auto"/>
+      </w:pPr>
+      <w:r>
+        <w:t>2 Activator Poppers + hardware</w:t>
       </w:r>
     </w:p>
     <w:p>
@@ -868,7 +879,7 @@
           <w:noProof/>
         </w:rPr>
         <w:drawing>
-          <wp:inline distT="0" distB="0" distL="0" distR="0" wp14:anchorId="03A3FD70" wp14:editId="6CCAC33F">
+          <wp:inline distT="0" distB="0" distL="0" distR="0" wp14:anchorId="03A3FD70" wp14:editId="5D7210C6">
             <wp:extent cx="666750" cy="666750"/>
             <wp:effectExtent l="0" t="0" r="0" b="0"/>
             <wp:docPr id="1038517772" name="Picture 2" descr="A black and white logo&#10;&#10;AI-generated content may be incorrect."/>

</xml_diff>